<commit_message>
adjust dict location for hw11 & hw12
</commit_message>
<xml_diff>
--- a/hw17/Instruction Fetch.docx
+++ b/hw17/Instruction Fetch.docx
@@ -258,13 +258,7 @@
         <w:rPr>
           <w:rFonts w:ascii="Times New Roman" w:hAnsi="Times New Roman" w:cs="Times New Roman"/>
         </w:rPr>
-        <w:t xml:space="preserve"> (</w:t>
-      </w:r>
-      <w:r>
-        <w:rPr>
-          <w:rFonts w:ascii="Times New Roman" w:hAnsi="Times New Roman" w:cs="Times New Roman"/>
-        </w:rPr>
-        <w:t>3</w:t>
+        <w:t xml:space="preserve"> (3</w:t>
       </w:r>
       <w:r>
         <w:rPr>
@@ -578,13 +572,7 @@
         <w:rPr>
           <w:rFonts w:ascii="Times New Roman" w:hAnsi="Times New Roman" w:cs="Times New Roman"/>
         </w:rPr>
-        <w:t xml:space="preserve"> (</w:t>
-      </w:r>
-      <w:r>
-        <w:rPr>
-          <w:rFonts w:ascii="Times New Roman" w:hAnsi="Times New Roman" w:cs="Times New Roman"/>
-        </w:rPr>
-        <w:t>3</w:t>
+        <w:t xml:space="preserve"> (3</w:t>
       </w:r>
       <w:r>
         <w:rPr>
@@ -597,121 +585,615 @@
         <w:rPr>
           <w:rFonts w:ascii="Times New Roman" w:hAnsi="Times New Roman" w:cs="Times New Roman"/>
         </w:rPr>
+        <w:t xml:space="preserve"> attempt)</w:t>
+      </w:r>
+    </w:p>
+    <w:p>
+      <w:pPr>
+        <w:pStyle w:val="ListParagraph"/>
+        <w:numPr>
+          <w:ilvl w:val="2"/>
+          <w:numId w:val="1"/>
+        </w:numPr>
+        <w:rPr>
+          <w:rFonts w:ascii="Times New Roman" w:hAnsi="Times New Roman" w:cs="Times New Roman"/>
+        </w:rPr>
+      </w:pPr>
+      <w:r>
+        <w:rPr>
+          <w:rFonts w:ascii="Times New Roman" w:hAnsi="Times New Roman" w:cs="Times New Roman"/>
+        </w:rPr>
+        <w:t>page allocate = 00004</w:t>
+      </w:r>
+    </w:p>
+    <w:p>
+      <w:pPr>
+        <w:pStyle w:val="ListParagraph"/>
+        <w:numPr>
+          <w:ilvl w:val="2"/>
+          <w:numId w:val="1"/>
+        </w:numPr>
+        <w:rPr>
+          <w:rFonts w:ascii="Times New Roman" w:hAnsi="Times New Roman" w:cs="Times New Roman"/>
+        </w:rPr>
+      </w:pPr>
+      <w:r>
+        <w:rPr>
+          <w:rFonts w:ascii="Times New Roman" w:hAnsi="Times New Roman" w:cs="Times New Roman"/>
+        </w:rPr>
+        <w:t>success</w:t>
+      </w:r>
+    </w:p>
+    <w:p>
+      <w:pPr>
+        <w:pStyle w:val="ListParagraph"/>
+        <w:numPr>
+          <w:ilvl w:val="0"/>
+          <w:numId w:val="1"/>
+        </w:numPr>
+        <w:rPr>
+          <w:rFonts w:ascii="Times New Roman" w:hAnsi="Times New Roman" w:cs="Times New Roman"/>
+        </w:rPr>
+      </w:pPr>
+      <w:r>
+        <w:rPr>
+          <w:rFonts w:ascii="Times New Roman" w:hAnsi="Times New Roman" w:cs="Times New Roman"/>
+        </w:rPr>
+        <w:t>i</w:t>
+      </w:r>
+      <w:r>
+        <w:rPr>
+          <w:rFonts w:ascii="Times New Roman" w:hAnsi="Times New Roman" w:cs="Times New Roman"/>
+        </w:rPr>
+        <w:t xml:space="preserve">nstruction </w:t>
+      </w:r>
+      <w:r>
+        <w:rPr>
+          <w:rFonts w:ascii="Times New Roman" w:hAnsi="Times New Roman" w:cs="Times New Roman"/>
+        </w:rPr>
+        <w:t>f</w:t>
+      </w:r>
+      <w:r>
+        <w:rPr>
+          <w:rFonts w:ascii="Times New Roman" w:hAnsi="Times New Roman" w:cs="Times New Roman"/>
+        </w:rPr>
+        <w:t>etch (00001,000)</w:t>
+      </w:r>
+      <w:r>
+        <w:rPr>
+          <w:rFonts w:ascii="Times New Roman" w:hAnsi="Times New Roman" w:cs="Times New Roman"/>
+        </w:rPr>
+        <w:t>:</w:t>
+      </w:r>
+    </w:p>
+    <w:p>
+      <w:pPr>
+        <w:pStyle w:val="ListParagraph"/>
+        <w:numPr>
+          <w:ilvl w:val="2"/>
+          <w:numId w:val="1"/>
+        </w:numPr>
+        <w:rPr>
+          <w:rFonts w:ascii="Times New Roman" w:hAnsi="Times New Roman" w:cs="Times New Roman"/>
+        </w:rPr>
+      </w:pPr>
+      <w:r>
+        <w:rPr>
+          <w:rFonts w:ascii="Times New Roman" w:hAnsi="Times New Roman" w:cs="Times New Roman"/>
+        </w:rPr>
+        <w:t>fault(</w:t>
+      </w:r>
+      <w:r>
+        <w:rPr>
+          <w:rFonts w:ascii="Times New Roman" w:hAnsi="Times New Roman" w:cs="Times New Roman"/>
+        </w:rPr>
+        <w:t>0000</w:t>
+      </w:r>
+      <w:r>
+        <w:rPr>
+          <w:rFonts w:ascii="Times New Roman" w:hAnsi="Times New Roman" w:cs="Times New Roman"/>
+        </w:rPr>
+        <w:t>1</w:t>
+      </w:r>
+      <w:r>
+        <w:rPr>
+          <w:rFonts w:ascii="Times New Roman" w:hAnsi="Times New Roman" w:cs="Times New Roman"/>
+        </w:rPr>
+        <w:t>,</w:t>
+      </w:r>
+      <w:r>
+        <w:rPr>
+          <w:rFonts w:ascii="Times New Roman" w:hAnsi="Times New Roman" w:cs="Times New Roman"/>
+        </w:rPr>
+        <w:t>000</w:t>
+      </w:r>
+      <w:r>
+        <w:rPr>
+          <w:rFonts w:ascii="Times New Roman" w:hAnsi="Times New Roman" w:cs="Times New Roman"/>
+        </w:rPr>
+        <w:t>, instruction fetch)</w:t>
+      </w:r>
+    </w:p>
+    <w:p>
+      <w:pPr>
+        <w:pStyle w:val="ListParagraph"/>
+        <w:numPr>
+          <w:ilvl w:val="2"/>
+          <w:numId w:val="1"/>
+        </w:numPr>
+        <w:rPr>
+          <w:rFonts w:ascii="Times New Roman" w:hAnsi="Times New Roman" w:cs="Times New Roman"/>
+        </w:rPr>
+      </w:pPr>
+      <w:r>
+        <w:rPr>
+          <w:rFonts w:ascii="Times New Roman" w:hAnsi="Times New Roman" w:cs="Times New Roman"/>
+        </w:rPr>
+        <w:t>00001[001] = 00005</w:t>
+      </w:r>
+    </w:p>
+    <w:p>
+      <w:pPr>
+        <w:pStyle w:val="ListParagraph"/>
+        <w:numPr>
+          <w:ilvl w:val="2"/>
+          <w:numId w:val="1"/>
+        </w:numPr>
+        <w:rPr>
+          <w:rFonts w:ascii="Times New Roman" w:hAnsi="Times New Roman" w:cs="Times New Roman"/>
+        </w:rPr>
+      </w:pPr>
+      <w:r>
+        <w:rPr>
+          <w:rFonts w:ascii="Times New Roman" w:hAnsi="Times New Roman" w:cs="Times New Roman"/>
+        </w:rPr>
+        <w:t>return_from_fault</w:t>
+      </w:r>
+    </w:p>
+    <w:p>
+      <w:pPr>
+        <w:pStyle w:val="ListParagraph"/>
+        <w:numPr>
+          <w:ilvl w:val="2"/>
+          <w:numId w:val="1"/>
+        </w:numPr>
+        <w:rPr>
+          <w:rFonts w:ascii="Times New Roman" w:hAnsi="Times New Roman" w:cs="Times New Roman"/>
+        </w:rPr>
+      </w:pPr>
+      <w:r>
+        <w:rPr>
+          <w:rFonts w:ascii="Times New Roman" w:hAnsi="Times New Roman" w:cs="Times New Roman"/>
+        </w:rPr>
+        <w:t>instruction fetch (00001,000)</w:t>
+      </w:r>
+      <w:r>
+        <w:rPr>
+          <w:rFonts w:ascii="Times New Roman" w:hAnsi="Times New Roman" w:cs="Times New Roman"/>
+        </w:rPr>
+        <w:t xml:space="preserve"> (2</w:t>
+      </w:r>
+      <w:r>
+        <w:rPr>
+          <w:rFonts w:ascii="Times New Roman" w:hAnsi="Times New Roman" w:cs="Times New Roman"/>
+          <w:vertAlign w:val="superscript"/>
+        </w:rPr>
+        <w:t>nd</w:t>
+      </w:r>
+      <w:r>
+        <w:rPr>
+          <w:rFonts w:ascii="Times New Roman" w:hAnsi="Times New Roman" w:cs="Times New Roman"/>
+        </w:rPr>
+        <w:t xml:space="preserve"> attempt)</w:t>
+      </w:r>
+    </w:p>
+    <w:p>
+      <w:pPr>
+        <w:pStyle w:val="ListParagraph"/>
+        <w:numPr>
+          <w:ilvl w:val="2"/>
+          <w:numId w:val="1"/>
+        </w:numPr>
+        <w:rPr>
+          <w:rFonts w:ascii="Times New Roman" w:hAnsi="Times New Roman" w:cs="Times New Roman"/>
+        </w:rPr>
+      </w:pPr>
+      <w:r>
+        <w:rPr>
+          <w:rFonts w:ascii="Times New Roman" w:hAnsi="Times New Roman" w:cs="Times New Roman"/>
+        </w:rPr>
+        <w:t>page allocate = 00005</w:t>
+      </w:r>
+    </w:p>
+    <w:p>
+      <w:pPr>
+        <w:pStyle w:val="ListParagraph"/>
+        <w:numPr>
+          <w:ilvl w:val="0"/>
+          <w:numId w:val="1"/>
+        </w:numPr>
+        <w:rPr>
+          <w:rFonts w:ascii="Times New Roman" w:hAnsi="Times New Roman" w:cs="Times New Roman"/>
+        </w:rPr>
+      </w:pPr>
+      <w:r>
+        <w:rPr>
+          <w:rFonts w:ascii="Times New Roman" w:hAnsi="Times New Roman" w:cs="Times New Roman"/>
+        </w:rPr>
+        <w:t>a</w:t>
+      </w:r>
+      <w:r>
+        <w:rPr>
+          <w:rFonts w:ascii="Times New Roman" w:hAnsi="Times New Roman" w:cs="Times New Roman"/>
+        </w:rPr>
+        <w:t>ttempt (CALL 2,000):</w:t>
+      </w:r>
+    </w:p>
+    <w:p>
+      <w:pPr>
+        <w:pStyle w:val="ListParagraph"/>
+        <w:numPr>
+          <w:ilvl w:val="2"/>
+          <w:numId w:val="1"/>
+        </w:numPr>
+        <w:rPr>
+          <w:rFonts w:ascii="Times New Roman" w:hAnsi="Times New Roman" w:cs="Times New Roman"/>
+        </w:rPr>
+      </w:pPr>
+      <w:r>
+        <w:rPr>
+          <w:rFonts w:ascii="Times New Roman" w:hAnsi="Times New Roman" w:cs="Times New Roman"/>
+        </w:rPr>
+        <w:t>SP = SP - 4 (08000,FFC - 4 = 08000,FF8)</w:t>
+      </w:r>
+    </w:p>
+    <w:p>
+      <w:pPr>
+        <w:pStyle w:val="ListParagraph"/>
+        <w:numPr>
+          <w:ilvl w:val="2"/>
+          <w:numId w:val="1"/>
+        </w:numPr>
+        <w:rPr>
+          <w:rFonts w:ascii="Times New Roman" w:hAnsi="Times New Roman" w:cs="Times New Roman"/>
+        </w:rPr>
+      </w:pPr>
+      <w:r>
+        <w:rPr>
+          <w:rFonts w:ascii="Times New Roman" w:hAnsi="Times New Roman" w:cs="Times New Roman"/>
+        </w:rPr>
+        <w:t>store(08000,FF8): Write the return address (0000</w:t>
+      </w:r>
+      <w:r>
+        <w:rPr>
+          <w:rFonts w:ascii="Times New Roman" w:hAnsi="Times New Roman" w:cs="Times New Roman"/>
+        </w:rPr>
+        <w:t>1</w:t>
+      </w:r>
+      <w:r>
+        <w:rPr>
+          <w:rFonts w:ascii="Times New Roman" w:hAnsi="Times New Roman" w:cs="Times New Roman"/>
+        </w:rPr>
+        <w:t xml:space="preserve">,004) to the </w:t>
+      </w:r>
+      <w:r>
+        <w:rPr>
+          <w:rFonts w:ascii="Times New Roman" w:hAnsi="Times New Roman" w:cs="Times New Roman"/>
+        </w:rPr>
+        <w:t xml:space="preserve">memory address </w:t>
+      </w:r>
+      <w:r>
+        <w:rPr>
+          <w:rFonts w:ascii="Times New Roman" w:hAnsi="Times New Roman" w:cs="Times New Roman"/>
+        </w:rPr>
+        <w:t>(</w:t>
+      </w:r>
+      <w:r>
+        <w:rPr>
+          <w:rFonts w:ascii="Times New Roman" w:hAnsi="Times New Roman" w:cs="Times New Roman"/>
+        </w:rPr>
+        <w:t>08000,FF8</w:t>
+      </w:r>
+      <w:r>
+        <w:rPr>
+          <w:rFonts w:ascii="Times New Roman" w:hAnsi="Times New Roman" w:cs="Times New Roman"/>
+        </w:rPr>
+        <w:t>)</w:t>
+      </w:r>
+    </w:p>
+    <w:p>
+      <w:pPr>
+        <w:pStyle w:val="ListParagraph"/>
+        <w:numPr>
+          <w:ilvl w:val="2"/>
+          <w:numId w:val="1"/>
+        </w:numPr>
+        <w:rPr>
+          <w:rFonts w:ascii="Times New Roman" w:hAnsi="Times New Roman" w:cs="Times New Roman"/>
+        </w:rPr>
+      </w:pPr>
+      <w:r>
+        <w:rPr>
+          <w:rFonts w:ascii="Times New Roman" w:hAnsi="Times New Roman" w:cs="Times New Roman"/>
+        </w:rPr>
+        <w:t>page allocate = 0</w:t>
+      </w:r>
+      <w:r>
+        <w:rPr>
+          <w:rFonts w:ascii="Times New Roman" w:hAnsi="Times New Roman" w:cs="Times New Roman"/>
+        </w:rPr>
+        <w:t>0004</w:t>
+      </w:r>
+    </w:p>
+    <w:p>
+      <w:pPr>
+        <w:pStyle w:val="ListParagraph"/>
+        <w:numPr>
+          <w:ilvl w:val="2"/>
+          <w:numId w:val="1"/>
+        </w:numPr>
+        <w:rPr>
+          <w:rFonts w:ascii="Times New Roman" w:hAnsi="Times New Roman" w:cs="Times New Roman"/>
+        </w:rPr>
+      </w:pPr>
+      <w:r>
+        <w:rPr>
+          <w:rFonts w:ascii="Times New Roman" w:hAnsi="Times New Roman" w:cs="Times New Roman"/>
+        </w:rPr>
+        <w:t>success</w:t>
+      </w:r>
+    </w:p>
+    <w:p>
+      <w:pPr>
+        <w:pStyle w:val="ListParagraph"/>
+        <w:numPr>
+          <w:ilvl w:val="0"/>
+          <w:numId w:val="1"/>
+        </w:numPr>
+        <w:rPr>
+          <w:rFonts w:ascii="Times New Roman" w:hAnsi="Times New Roman" w:cs="Times New Roman"/>
+        </w:rPr>
+      </w:pPr>
+      <w:r>
+        <w:rPr>
+          <w:rFonts w:ascii="Times New Roman" w:hAnsi="Times New Roman" w:cs="Times New Roman"/>
+        </w:rPr>
+        <w:t>i</w:t>
+      </w:r>
+      <w:r>
+        <w:rPr>
+          <w:rFonts w:ascii="Times New Roman" w:hAnsi="Times New Roman" w:cs="Times New Roman"/>
+        </w:rPr>
+        <w:t xml:space="preserve">nstruction </w:t>
+      </w:r>
+      <w:r>
+        <w:rPr>
+          <w:rFonts w:ascii="Times New Roman" w:hAnsi="Times New Roman" w:cs="Times New Roman"/>
+        </w:rPr>
+        <w:t>f</w:t>
+      </w:r>
+      <w:r>
+        <w:rPr>
+          <w:rFonts w:ascii="Times New Roman" w:hAnsi="Times New Roman" w:cs="Times New Roman"/>
+        </w:rPr>
+        <w:t>etch (00002,000)</w:t>
+      </w:r>
+      <w:r>
+        <w:rPr>
+          <w:rFonts w:ascii="Times New Roman" w:hAnsi="Times New Roman" w:cs="Times New Roman"/>
+        </w:rPr>
+        <w:t>:</w:t>
+      </w:r>
+    </w:p>
+    <w:p>
+      <w:pPr>
+        <w:pStyle w:val="ListParagraph"/>
+        <w:numPr>
+          <w:ilvl w:val="2"/>
+          <w:numId w:val="1"/>
+        </w:numPr>
+        <w:rPr>
+          <w:rFonts w:ascii="Times New Roman" w:hAnsi="Times New Roman" w:cs="Times New Roman"/>
+        </w:rPr>
+      </w:pPr>
+      <w:r>
+        <w:rPr>
+          <w:rFonts w:ascii="Times New Roman" w:hAnsi="Times New Roman" w:cs="Times New Roman"/>
+        </w:rPr>
+        <w:t>fault(00002,000, instruction fetch)</w:t>
+      </w:r>
+    </w:p>
+    <w:p>
+      <w:pPr>
+        <w:pStyle w:val="ListParagraph"/>
+        <w:numPr>
+          <w:ilvl w:val="2"/>
+          <w:numId w:val="1"/>
+        </w:numPr>
+        <w:rPr>
+          <w:rFonts w:ascii="Times New Roman" w:hAnsi="Times New Roman" w:cs="Times New Roman"/>
+        </w:rPr>
+      </w:pPr>
+      <w:r>
+        <w:rPr>
+          <w:rFonts w:ascii="Times New Roman" w:hAnsi="Times New Roman" w:cs="Times New Roman"/>
+        </w:rPr>
+        <w:t>00001[002].page = 00006</w:t>
+      </w:r>
+    </w:p>
+    <w:p>
+      <w:pPr>
+        <w:pStyle w:val="ListParagraph"/>
+        <w:numPr>
+          <w:ilvl w:val="2"/>
+          <w:numId w:val="1"/>
+        </w:numPr>
+        <w:rPr>
+          <w:rFonts w:ascii="Times New Roman" w:hAnsi="Times New Roman" w:cs="Times New Roman"/>
+        </w:rPr>
+      </w:pPr>
+      <w:r>
+        <w:rPr>
+          <w:rFonts w:ascii="Times New Roman" w:hAnsi="Times New Roman" w:cs="Times New Roman"/>
+        </w:rPr>
+        <w:t>return_from_fault</w:t>
+      </w:r>
+    </w:p>
+    <w:p>
+      <w:pPr>
+        <w:pStyle w:val="ListParagraph"/>
+        <w:numPr>
+          <w:ilvl w:val="2"/>
+          <w:numId w:val="1"/>
+        </w:numPr>
+        <w:rPr>
+          <w:rFonts w:ascii="Times New Roman" w:hAnsi="Times New Roman" w:cs="Times New Roman"/>
+        </w:rPr>
+      </w:pPr>
+      <w:r>
+        <w:rPr>
+          <w:rFonts w:ascii="Times New Roman" w:hAnsi="Times New Roman" w:cs="Times New Roman"/>
+        </w:rPr>
+        <w:t>instruction fetch (0000</w:t>
+      </w:r>
+      <w:r>
+        <w:rPr>
+          <w:rFonts w:ascii="Times New Roman" w:hAnsi="Times New Roman" w:cs="Times New Roman"/>
+        </w:rPr>
+        <w:t>2</w:t>
+      </w:r>
+      <w:r>
+        <w:rPr>
+          <w:rFonts w:ascii="Times New Roman" w:hAnsi="Times New Roman" w:cs="Times New Roman"/>
+        </w:rPr>
+        <w:t>,000)</w:t>
+      </w:r>
+      <w:r>
+        <w:rPr>
+          <w:rFonts w:ascii="Times New Roman" w:hAnsi="Times New Roman" w:cs="Times New Roman"/>
+        </w:rPr>
+        <w:t xml:space="preserve"> (2</w:t>
+      </w:r>
+      <w:r>
+        <w:rPr>
+          <w:rFonts w:ascii="Times New Roman" w:hAnsi="Times New Roman" w:cs="Times New Roman"/>
+          <w:vertAlign w:val="superscript"/>
+        </w:rPr>
+        <w:t>nd</w:t>
+      </w:r>
+      <w:r>
+        <w:rPr>
+          <w:rFonts w:ascii="Times New Roman" w:hAnsi="Times New Roman" w:cs="Times New Roman"/>
+        </w:rPr>
+        <w:t xml:space="preserve"> attempt)</w:t>
+      </w:r>
+    </w:p>
+    <w:p>
+      <w:pPr>
+        <w:pStyle w:val="ListParagraph"/>
+        <w:numPr>
+          <w:ilvl w:val="2"/>
+          <w:numId w:val="1"/>
+        </w:numPr>
+        <w:rPr>
+          <w:rFonts w:ascii="Times New Roman" w:hAnsi="Times New Roman" w:cs="Times New Roman"/>
+        </w:rPr>
+      </w:pPr>
+      <w:r>
+        <w:rPr>
+          <w:rFonts w:ascii="Times New Roman" w:hAnsi="Times New Roman" w:cs="Times New Roman"/>
+        </w:rPr>
+        <w:t>page allocate = 0000</w:t>
+      </w:r>
+      <w:r>
+        <w:rPr>
+          <w:rFonts w:ascii="Times New Roman" w:hAnsi="Times New Roman" w:cs="Times New Roman"/>
+        </w:rPr>
+        <w:t>6</w:t>
+      </w:r>
+    </w:p>
+    <w:p>
+      <w:pPr>
+        <w:pStyle w:val="ListParagraph"/>
+        <w:numPr>
+          <w:ilvl w:val="0"/>
+          <w:numId w:val="1"/>
+        </w:numPr>
+        <w:rPr>
+          <w:rFonts w:ascii="Times New Roman" w:hAnsi="Times New Roman" w:cs="Times New Roman"/>
+        </w:rPr>
+      </w:pPr>
+      <w:r>
+        <w:rPr>
+          <w:rFonts w:ascii="Times New Roman" w:hAnsi="Times New Roman" w:cs="Times New Roman"/>
+        </w:rPr>
+        <w:t>a</w:t>
+      </w:r>
+      <w:r>
+        <w:rPr>
+          <w:rFonts w:ascii="Times New Roman" w:hAnsi="Times New Roman" w:cs="Times New Roman" w:hint="eastAsia"/>
+        </w:rPr>
+        <w:t xml:space="preserve">ttempt (MOV EAX </w:t>
+      </w:r>
+      <w:r>
+        <w:rPr>
+          <w:rFonts w:ascii="Times New Roman" w:hAnsi="Times New Roman" w:cs="Times New Roman" w:hint="eastAsia"/>
+        </w:rPr>
+        <w:t>→</w:t>
+      </w:r>
+      <w:r>
+        <w:rPr>
+          <w:rFonts w:ascii="Times New Roman" w:hAnsi="Times New Roman" w:cs="Times New Roman" w:hint="eastAsia"/>
+        </w:rPr>
         <w:t xml:space="preserve"> </w:t>
       </w:r>
       <w:r>
         <w:rPr>
           <w:rFonts w:ascii="Times New Roman" w:hAnsi="Times New Roman" w:cs="Times New Roman"/>
         </w:rPr>
-        <w:t>attempt)</w:t>
-      </w:r>
-    </w:p>
-    <w:p>
-      <w:pPr>
-        <w:pStyle w:val="ListParagraph"/>
-        <w:numPr>
-          <w:ilvl w:val="2"/>
-          <w:numId w:val="1"/>
-        </w:numPr>
-        <w:rPr>
-          <w:rFonts w:ascii="Times New Roman" w:hAnsi="Times New Roman" w:cs="Times New Roman"/>
-        </w:rPr>
-      </w:pPr>
-      <w:r>
-        <w:rPr>
-          <w:rFonts w:ascii="Times New Roman" w:hAnsi="Times New Roman" w:cs="Times New Roman"/>
-        </w:rPr>
-        <w:t>page allocate = 00004</w:t>
-      </w:r>
-    </w:p>
-    <w:p>
-      <w:pPr>
-        <w:pStyle w:val="ListParagraph"/>
-        <w:numPr>
-          <w:ilvl w:val="2"/>
-          <w:numId w:val="1"/>
-        </w:numPr>
-        <w:rPr>
-          <w:rFonts w:ascii="Times New Roman" w:hAnsi="Times New Roman" w:cs="Times New Roman"/>
-        </w:rPr>
-      </w:pPr>
-      <w:r>
-        <w:rPr>
-          <w:rFonts w:ascii="Times New Roman" w:hAnsi="Times New Roman" w:cs="Times New Roman"/>
-        </w:rPr>
-        <w:t>success</w:t>
-      </w:r>
-    </w:p>
-    <w:p>
-      <w:pPr>
-        <w:pStyle w:val="ListParagraph"/>
-        <w:numPr>
-          <w:ilvl w:val="0"/>
-          <w:numId w:val="1"/>
-        </w:numPr>
-        <w:rPr>
-          <w:rFonts w:ascii="Times New Roman" w:hAnsi="Times New Roman" w:cs="Times New Roman"/>
-        </w:rPr>
-      </w:pPr>
-      <w:r>
-        <w:rPr>
-          <w:rFonts w:ascii="Times New Roman" w:hAnsi="Times New Roman" w:cs="Times New Roman"/>
-        </w:rPr>
-        <w:t>i</w:t>
-      </w:r>
-      <w:r>
-        <w:rPr>
-          <w:rFonts w:ascii="Times New Roman" w:hAnsi="Times New Roman" w:cs="Times New Roman"/>
-        </w:rPr>
-        <w:t xml:space="preserve">nstruction </w:t>
-      </w:r>
-      <w:r>
-        <w:rPr>
-          <w:rFonts w:ascii="Times New Roman" w:hAnsi="Times New Roman" w:cs="Times New Roman"/>
-        </w:rPr>
-        <w:t>f</w:t>
-      </w:r>
-      <w:r>
-        <w:rPr>
-          <w:rFonts w:ascii="Times New Roman" w:hAnsi="Times New Roman" w:cs="Times New Roman"/>
-        </w:rPr>
-        <w:t>etch (00001,000)</w:t>
-      </w:r>
-      <w:r>
-        <w:rPr>
-          <w:rFonts w:ascii="Times New Roman" w:hAnsi="Times New Roman" w:cs="Times New Roman"/>
-        </w:rPr>
-        <w:t>:</w:t>
-      </w:r>
-    </w:p>
-    <w:p>
-      <w:pPr>
-        <w:pStyle w:val="ListParagraph"/>
-        <w:numPr>
-          <w:ilvl w:val="2"/>
-          <w:numId w:val="1"/>
-        </w:numPr>
-        <w:rPr>
-          <w:rFonts w:ascii="Times New Roman" w:hAnsi="Times New Roman" w:cs="Times New Roman"/>
-        </w:rPr>
-      </w:pPr>
-      <w:r>
-        <w:rPr>
-          <w:rFonts w:ascii="Times New Roman" w:hAnsi="Times New Roman" w:cs="Times New Roman"/>
-        </w:rPr>
-        <w:t>fault(</w:t>
-      </w:r>
-      <w:r>
-        <w:rPr>
-          <w:rFonts w:ascii="Times New Roman" w:hAnsi="Times New Roman" w:cs="Times New Roman"/>
-        </w:rPr>
-        <w:t>0000</w:t>
-      </w:r>
-      <w:r>
-        <w:rPr>
-          <w:rFonts w:ascii="Times New Roman" w:hAnsi="Times New Roman" w:cs="Times New Roman"/>
-        </w:rPr>
-        <w:t>1</w:t>
+        <w:t>*</w:t>
+      </w:r>
+      <w:r>
+        <w:rPr>
+          <w:rFonts w:ascii="Times New Roman" w:hAnsi="Times New Roman" w:cs="Times New Roman" w:hint="eastAsia"/>
+        </w:rPr>
+        <w:t>(10,000)):</w:t>
+      </w:r>
+    </w:p>
+    <w:p>
+      <w:pPr>
+        <w:pStyle w:val="ListParagraph"/>
+        <w:numPr>
+          <w:ilvl w:val="2"/>
+          <w:numId w:val="1"/>
+        </w:numPr>
+        <w:rPr>
+          <w:rFonts w:ascii="Times New Roman" w:hAnsi="Times New Roman" w:cs="Times New Roman"/>
+        </w:rPr>
+      </w:pPr>
+      <w:r>
+        <w:rPr>
+          <w:rFonts w:ascii="Times New Roman" w:hAnsi="Times New Roman" w:cs="Times New Roman"/>
+        </w:rPr>
+        <w:t>load(00010,000): Read data from the memory address (00010,000)</w:t>
+      </w:r>
+    </w:p>
+    <w:p>
+      <w:pPr>
+        <w:pStyle w:val="ListParagraph"/>
+        <w:numPr>
+          <w:ilvl w:val="2"/>
+          <w:numId w:val="1"/>
+        </w:numPr>
+        <w:rPr>
+          <w:rFonts w:ascii="Times New Roman" w:hAnsi="Times New Roman" w:cs="Times New Roman"/>
+        </w:rPr>
+      </w:pPr>
+      <w:r>
+        <w:rPr>
+          <w:rFonts w:ascii="Times New Roman" w:hAnsi="Times New Roman" w:cs="Times New Roman"/>
+        </w:rPr>
+        <w:t>fault(00010</w:t>
       </w:r>
       <w:r>
         <w:rPr>
@@ -723,31 +1205,25 @@
         <w:rPr>
           <w:rFonts w:ascii="Times New Roman" w:hAnsi="Times New Roman" w:cs="Times New Roman"/>
         </w:rPr>
-        <w:t>000</w:t>
-      </w:r>
-      <w:r>
-        <w:rPr>
-          <w:rFonts w:ascii="Times New Roman" w:hAnsi="Times New Roman" w:cs="Times New Roman"/>
-        </w:rPr>
-        <w:t>, instruction fetch)</w:t>
-      </w:r>
-    </w:p>
-    <w:p>
-      <w:pPr>
-        <w:pStyle w:val="ListParagraph"/>
-        <w:numPr>
-          <w:ilvl w:val="2"/>
-          <w:numId w:val="1"/>
-        </w:numPr>
-        <w:rPr>
-          <w:rFonts w:ascii="Times New Roman" w:hAnsi="Times New Roman" w:cs="Times New Roman"/>
-        </w:rPr>
-      </w:pPr>
-      <w:r>
-        <w:rPr>
-          <w:rFonts w:ascii="Times New Roman" w:hAnsi="Times New Roman" w:cs="Times New Roman"/>
-        </w:rPr>
-        <w:t>00001[001] = 00005</w:t>
+        <w:t>000, memory access)</w:t>
+      </w:r>
+    </w:p>
+    <w:p>
+      <w:pPr>
+        <w:pStyle w:val="ListParagraph"/>
+        <w:numPr>
+          <w:ilvl w:val="2"/>
+          <w:numId w:val="1"/>
+        </w:numPr>
+        <w:rPr>
+          <w:rFonts w:ascii="Times New Roman" w:hAnsi="Times New Roman" w:cs="Times New Roman"/>
+        </w:rPr>
+      </w:pPr>
+      <w:r>
+        <w:rPr>
+          <w:rFonts w:ascii="Times New Roman" w:hAnsi="Times New Roman" w:cs="Times New Roman"/>
+        </w:rPr>
+        <w:t>00001[010].page = 00007</w:t>
       </w:r>
     </w:p>
     <w:p>
@@ -783,13 +1259,7 @@
         <w:rPr>
           <w:rFonts w:ascii="Times New Roman" w:hAnsi="Times New Roman" w:cs="Times New Roman"/>
         </w:rPr>
-        <w:t>instruction fetch (00001,000)</w:t>
-      </w:r>
-      <w:r>
-        <w:rPr>
-          <w:rFonts w:ascii="Times New Roman" w:hAnsi="Times New Roman" w:cs="Times New Roman"/>
-        </w:rPr>
-        <w:t xml:space="preserve"> (2</w:t>
+        <w:t>load(00010,000) (2</w:t>
       </w:r>
       <w:r>
         <w:rPr>
@@ -820,561 +1290,7 @@
         <w:rPr>
           <w:rFonts w:ascii="Times New Roman" w:hAnsi="Times New Roman" w:cs="Times New Roman"/>
         </w:rPr>
-        <w:t>page allocate = 00005</w:t>
-      </w:r>
-    </w:p>
-    <w:p>
-      <w:pPr>
-        <w:pStyle w:val="ListParagraph"/>
-        <w:numPr>
-          <w:ilvl w:val="0"/>
-          <w:numId w:val="1"/>
-        </w:numPr>
-        <w:rPr>
-          <w:rFonts w:ascii="Times New Roman" w:hAnsi="Times New Roman" w:cs="Times New Roman"/>
-        </w:rPr>
-      </w:pPr>
-      <w:r>
-        <w:rPr>
-          <w:rFonts w:ascii="Times New Roman" w:hAnsi="Times New Roman" w:cs="Times New Roman"/>
-        </w:rPr>
-        <w:t>a</w:t>
-      </w:r>
-      <w:r>
-        <w:rPr>
-          <w:rFonts w:ascii="Times New Roman" w:hAnsi="Times New Roman" w:cs="Times New Roman"/>
-        </w:rPr>
-        <w:t>ttempt (CALL 2,000):</w:t>
-      </w:r>
-    </w:p>
-    <w:p>
-      <w:pPr>
-        <w:pStyle w:val="ListParagraph"/>
-        <w:numPr>
-          <w:ilvl w:val="2"/>
-          <w:numId w:val="1"/>
-        </w:numPr>
-        <w:rPr>
-          <w:rFonts w:ascii="Times New Roman" w:hAnsi="Times New Roman" w:cs="Times New Roman"/>
-        </w:rPr>
-      </w:pPr>
-      <w:r>
-        <w:rPr>
-          <w:rFonts w:ascii="Times New Roman" w:hAnsi="Times New Roman" w:cs="Times New Roman"/>
-        </w:rPr>
-        <w:t>SP = SP - 4 (08000,FFC - 4 = 08000,FF8)</w:t>
-      </w:r>
-    </w:p>
-    <w:p>
-      <w:pPr>
-        <w:pStyle w:val="ListParagraph"/>
-        <w:numPr>
-          <w:ilvl w:val="2"/>
-          <w:numId w:val="1"/>
-        </w:numPr>
-        <w:rPr>
-          <w:rFonts w:ascii="Times New Roman" w:hAnsi="Times New Roman" w:cs="Times New Roman"/>
-        </w:rPr>
-      </w:pPr>
-      <w:r>
-        <w:rPr>
-          <w:rFonts w:ascii="Times New Roman" w:hAnsi="Times New Roman" w:cs="Times New Roman"/>
-        </w:rPr>
-        <w:t>store(08000,FF8): Write the return address (0000</w:t>
-      </w:r>
-      <w:r>
-        <w:rPr>
-          <w:rFonts w:ascii="Times New Roman" w:hAnsi="Times New Roman" w:cs="Times New Roman"/>
-        </w:rPr>
-        <w:t>1</w:t>
-      </w:r>
-      <w:r>
-        <w:rPr>
-          <w:rFonts w:ascii="Times New Roman" w:hAnsi="Times New Roman" w:cs="Times New Roman"/>
-        </w:rPr>
-        <w:t xml:space="preserve">,004) to the </w:t>
-      </w:r>
-      <w:r>
-        <w:rPr>
-          <w:rFonts w:ascii="Times New Roman" w:hAnsi="Times New Roman" w:cs="Times New Roman"/>
-        </w:rPr>
-        <w:t xml:space="preserve">memory address </w:t>
-      </w:r>
-      <w:r>
-        <w:rPr>
-          <w:rFonts w:ascii="Times New Roman" w:hAnsi="Times New Roman" w:cs="Times New Roman"/>
-        </w:rPr>
-        <w:t>(</w:t>
-      </w:r>
-      <w:r>
-        <w:rPr>
-          <w:rFonts w:ascii="Times New Roman" w:hAnsi="Times New Roman" w:cs="Times New Roman"/>
-        </w:rPr>
-        <w:t>08000,FF8</w:t>
-      </w:r>
-      <w:r>
-        <w:rPr>
-          <w:rFonts w:ascii="Times New Roman" w:hAnsi="Times New Roman" w:cs="Times New Roman"/>
-        </w:rPr>
-        <w:t>)</w:t>
-      </w:r>
-    </w:p>
-    <w:p>
-      <w:pPr>
-        <w:pStyle w:val="ListParagraph"/>
-        <w:numPr>
-          <w:ilvl w:val="2"/>
-          <w:numId w:val="1"/>
-        </w:numPr>
-        <w:rPr>
-          <w:rFonts w:ascii="Times New Roman" w:hAnsi="Times New Roman" w:cs="Times New Roman"/>
-        </w:rPr>
-      </w:pPr>
-      <w:r>
-        <w:rPr>
-          <w:rFonts w:ascii="Times New Roman" w:hAnsi="Times New Roman" w:cs="Times New Roman"/>
-        </w:rPr>
-        <w:t>page allocate = 0</w:t>
-      </w:r>
-      <w:r>
-        <w:rPr>
-          <w:rFonts w:ascii="Times New Roman" w:hAnsi="Times New Roman" w:cs="Times New Roman"/>
-        </w:rPr>
-        <w:t>0004</w:t>
-      </w:r>
-    </w:p>
-    <w:p>
-      <w:pPr>
-        <w:pStyle w:val="ListParagraph"/>
-        <w:numPr>
-          <w:ilvl w:val="2"/>
-          <w:numId w:val="1"/>
-        </w:numPr>
-        <w:rPr>
-          <w:rFonts w:ascii="Times New Roman" w:hAnsi="Times New Roman" w:cs="Times New Roman"/>
-        </w:rPr>
-      </w:pPr>
-      <w:r>
-        <w:rPr>
-          <w:rFonts w:ascii="Times New Roman" w:hAnsi="Times New Roman" w:cs="Times New Roman"/>
-        </w:rPr>
-        <w:t>success</w:t>
-      </w:r>
-    </w:p>
-    <w:p>
-      <w:pPr>
-        <w:pStyle w:val="ListParagraph"/>
-        <w:numPr>
-          <w:ilvl w:val="0"/>
-          <w:numId w:val="1"/>
-        </w:numPr>
-        <w:rPr>
-          <w:rFonts w:ascii="Times New Roman" w:hAnsi="Times New Roman" w:cs="Times New Roman"/>
-        </w:rPr>
-      </w:pPr>
-      <w:r>
-        <w:rPr>
-          <w:rFonts w:ascii="Times New Roman" w:hAnsi="Times New Roman" w:cs="Times New Roman"/>
-        </w:rPr>
-        <w:t>i</w:t>
-      </w:r>
-      <w:r>
-        <w:rPr>
-          <w:rFonts w:ascii="Times New Roman" w:hAnsi="Times New Roman" w:cs="Times New Roman"/>
-        </w:rPr>
-        <w:t xml:space="preserve">nstruction </w:t>
-      </w:r>
-      <w:r>
-        <w:rPr>
-          <w:rFonts w:ascii="Times New Roman" w:hAnsi="Times New Roman" w:cs="Times New Roman"/>
-        </w:rPr>
-        <w:t>f</w:t>
-      </w:r>
-      <w:r>
-        <w:rPr>
-          <w:rFonts w:ascii="Times New Roman" w:hAnsi="Times New Roman" w:cs="Times New Roman"/>
-        </w:rPr>
-        <w:t>etch (00002,000)</w:t>
-      </w:r>
-      <w:r>
-        <w:rPr>
-          <w:rFonts w:ascii="Times New Roman" w:hAnsi="Times New Roman" w:cs="Times New Roman"/>
-        </w:rPr>
-        <w:t>:</w:t>
-      </w:r>
-    </w:p>
-    <w:p>
-      <w:pPr>
-        <w:pStyle w:val="ListParagraph"/>
-        <w:numPr>
-          <w:ilvl w:val="2"/>
-          <w:numId w:val="1"/>
-        </w:numPr>
-        <w:rPr>
-          <w:rFonts w:ascii="Times New Roman" w:hAnsi="Times New Roman" w:cs="Times New Roman"/>
-        </w:rPr>
-      </w:pPr>
-      <w:r>
-        <w:rPr>
-          <w:rFonts w:ascii="Times New Roman" w:hAnsi="Times New Roman" w:cs="Times New Roman"/>
-        </w:rPr>
-        <w:t>fault(00002,000, instruction fetch)</w:t>
-      </w:r>
-    </w:p>
-    <w:p>
-      <w:pPr>
-        <w:pStyle w:val="ListParagraph"/>
-        <w:numPr>
-          <w:ilvl w:val="2"/>
-          <w:numId w:val="1"/>
-        </w:numPr>
-        <w:rPr>
-          <w:rFonts w:ascii="Times New Roman" w:hAnsi="Times New Roman" w:cs="Times New Roman"/>
-        </w:rPr>
-      </w:pPr>
-      <w:r>
-        <w:rPr>
-          <w:rFonts w:ascii="Times New Roman" w:hAnsi="Times New Roman" w:cs="Times New Roman"/>
-        </w:rPr>
-        <w:t>00001[002].page = 00006</w:t>
-      </w:r>
-    </w:p>
-    <w:p>
-      <w:pPr>
-        <w:pStyle w:val="ListParagraph"/>
-        <w:numPr>
-          <w:ilvl w:val="2"/>
-          <w:numId w:val="1"/>
-        </w:numPr>
-        <w:rPr>
-          <w:rFonts w:ascii="Times New Roman" w:hAnsi="Times New Roman" w:cs="Times New Roman"/>
-        </w:rPr>
-      </w:pPr>
-      <w:r>
-        <w:rPr>
-          <w:rFonts w:ascii="Times New Roman" w:hAnsi="Times New Roman" w:cs="Times New Roman"/>
-        </w:rPr>
-        <w:t>return_from_fault</w:t>
-      </w:r>
-    </w:p>
-    <w:p>
-      <w:pPr>
-        <w:pStyle w:val="ListParagraph"/>
-        <w:numPr>
-          <w:ilvl w:val="2"/>
-          <w:numId w:val="1"/>
-        </w:numPr>
-        <w:rPr>
-          <w:rFonts w:ascii="Times New Roman" w:hAnsi="Times New Roman" w:cs="Times New Roman"/>
-        </w:rPr>
-      </w:pPr>
-      <w:r>
-        <w:rPr>
-          <w:rFonts w:ascii="Times New Roman" w:hAnsi="Times New Roman" w:cs="Times New Roman"/>
-        </w:rPr>
-        <w:t>instruction fetch (0000</w:t>
-      </w:r>
-      <w:r>
-        <w:rPr>
-          <w:rFonts w:ascii="Times New Roman" w:hAnsi="Times New Roman" w:cs="Times New Roman"/>
-        </w:rPr>
-        <w:t>2</w:t>
-      </w:r>
-      <w:r>
-        <w:rPr>
-          <w:rFonts w:ascii="Times New Roman" w:hAnsi="Times New Roman" w:cs="Times New Roman"/>
-        </w:rPr>
-        <w:t>,000)</w:t>
-      </w:r>
-      <w:r>
-        <w:rPr>
-          <w:rFonts w:ascii="Times New Roman" w:hAnsi="Times New Roman" w:cs="Times New Roman"/>
-        </w:rPr>
-        <w:t xml:space="preserve"> (2</w:t>
-      </w:r>
-      <w:r>
-        <w:rPr>
-          <w:rFonts w:ascii="Times New Roman" w:hAnsi="Times New Roman" w:cs="Times New Roman"/>
-          <w:vertAlign w:val="superscript"/>
-        </w:rPr>
-        <w:t>nd</w:t>
-      </w:r>
-      <w:r>
-        <w:rPr>
-          <w:rFonts w:ascii="Times New Roman" w:hAnsi="Times New Roman" w:cs="Times New Roman"/>
-        </w:rPr>
-        <w:t xml:space="preserve"> attempt)</w:t>
-      </w:r>
-    </w:p>
-    <w:p>
-      <w:pPr>
-        <w:pStyle w:val="ListParagraph"/>
-        <w:numPr>
-          <w:ilvl w:val="2"/>
-          <w:numId w:val="1"/>
-        </w:numPr>
-        <w:rPr>
-          <w:rFonts w:ascii="Times New Roman" w:hAnsi="Times New Roman" w:cs="Times New Roman"/>
-        </w:rPr>
-      </w:pPr>
-      <w:r>
-        <w:rPr>
-          <w:rFonts w:ascii="Times New Roman" w:hAnsi="Times New Roman" w:cs="Times New Roman"/>
-        </w:rPr>
-        <w:t>page allocate = 0000</w:t>
-      </w:r>
-      <w:r>
-        <w:rPr>
-          <w:rFonts w:ascii="Times New Roman" w:hAnsi="Times New Roman" w:cs="Times New Roman"/>
-        </w:rPr>
-        <w:t>6</w:t>
-      </w:r>
-    </w:p>
-    <w:p>
-      <w:pPr>
-        <w:pStyle w:val="ListParagraph"/>
-        <w:numPr>
-          <w:ilvl w:val="0"/>
-          <w:numId w:val="1"/>
-        </w:numPr>
-        <w:rPr>
-          <w:rFonts w:ascii="Times New Roman" w:hAnsi="Times New Roman" w:cs="Times New Roman"/>
-        </w:rPr>
-      </w:pPr>
-      <w:r>
-        <w:rPr>
-          <w:rFonts w:ascii="Times New Roman" w:hAnsi="Times New Roman" w:cs="Times New Roman"/>
-        </w:rPr>
-        <w:t>a</w:t>
-      </w:r>
-      <w:r>
-        <w:rPr>
-          <w:rFonts w:ascii="Times New Roman" w:hAnsi="Times New Roman" w:cs="Times New Roman" w:hint="eastAsia"/>
-        </w:rPr>
-        <w:t xml:space="preserve">ttempt (MOV EAX </w:t>
-      </w:r>
-      <w:r>
-        <w:rPr>
-          <w:rFonts w:ascii="Times New Roman" w:hAnsi="Times New Roman" w:cs="Times New Roman" w:hint="eastAsia"/>
-        </w:rPr>
-        <w:t>→</w:t>
-      </w:r>
-      <w:r>
-        <w:rPr>
-          <w:rFonts w:ascii="Times New Roman" w:hAnsi="Times New Roman" w:cs="Times New Roman" w:hint="eastAsia"/>
-        </w:rPr>
-        <w:t xml:space="preserve"> </w:t>
-      </w:r>
-      <w:r>
-        <w:rPr>
-          <w:rFonts w:ascii="Times New Roman" w:hAnsi="Times New Roman" w:cs="Times New Roman"/>
-        </w:rPr>
-        <w:t>*</w:t>
-      </w:r>
-      <w:r>
-        <w:rPr>
-          <w:rFonts w:ascii="Times New Roman" w:hAnsi="Times New Roman" w:cs="Times New Roman" w:hint="eastAsia"/>
-        </w:rPr>
-        <w:t>(10,000)):</w:t>
-      </w:r>
-    </w:p>
-    <w:p>
-      <w:pPr>
-        <w:pStyle w:val="ListParagraph"/>
-        <w:numPr>
-          <w:ilvl w:val="2"/>
-          <w:numId w:val="1"/>
-        </w:numPr>
-        <w:rPr>
-          <w:rFonts w:ascii="Times New Roman" w:hAnsi="Times New Roman" w:cs="Times New Roman"/>
-        </w:rPr>
-      </w:pPr>
-      <w:r>
-        <w:rPr>
-          <w:rFonts w:ascii="Times New Roman" w:hAnsi="Times New Roman" w:cs="Times New Roman"/>
-        </w:rPr>
-        <w:t>load(</w:t>
-      </w:r>
-      <w:r>
-        <w:rPr>
-          <w:rFonts w:ascii="Times New Roman" w:hAnsi="Times New Roman" w:cs="Times New Roman"/>
-        </w:rPr>
-        <w:t>00010,000</w:t>
-      </w:r>
-      <w:r>
-        <w:rPr>
-          <w:rFonts w:ascii="Times New Roman" w:hAnsi="Times New Roman" w:cs="Times New Roman"/>
-        </w:rPr>
-        <w:t xml:space="preserve">): Read data from the </w:t>
-      </w:r>
-      <w:r>
-        <w:rPr>
-          <w:rFonts w:ascii="Times New Roman" w:hAnsi="Times New Roman" w:cs="Times New Roman"/>
-        </w:rPr>
-        <w:t xml:space="preserve">memory </w:t>
-      </w:r>
-      <w:r>
-        <w:rPr>
-          <w:rFonts w:ascii="Times New Roman" w:hAnsi="Times New Roman" w:cs="Times New Roman"/>
-        </w:rPr>
-        <w:t>address</w:t>
-      </w:r>
-      <w:r>
-        <w:rPr>
-          <w:rFonts w:ascii="Times New Roman" w:hAnsi="Times New Roman" w:cs="Times New Roman"/>
-        </w:rPr>
-        <w:t xml:space="preserve"> (000</w:t>
-      </w:r>
-      <w:r>
-        <w:rPr>
-          <w:rFonts w:ascii="Times New Roman" w:hAnsi="Times New Roman" w:cs="Times New Roman"/>
-        </w:rPr>
-        <w:t>10,000</w:t>
-      </w:r>
-      <w:r>
-        <w:rPr>
-          <w:rFonts w:ascii="Times New Roman" w:hAnsi="Times New Roman" w:cs="Times New Roman"/>
-        </w:rPr>
-        <w:t>)</w:t>
-      </w:r>
-    </w:p>
-    <w:p>
-      <w:pPr>
-        <w:pStyle w:val="ListParagraph"/>
-        <w:numPr>
-          <w:ilvl w:val="2"/>
-          <w:numId w:val="1"/>
-        </w:numPr>
-        <w:rPr>
-          <w:rFonts w:ascii="Times New Roman" w:hAnsi="Times New Roman" w:cs="Times New Roman"/>
-        </w:rPr>
-      </w:pPr>
-      <w:r>
-        <w:rPr>
-          <w:rFonts w:ascii="Times New Roman" w:hAnsi="Times New Roman" w:cs="Times New Roman"/>
-        </w:rPr>
-        <w:t>fault(</w:t>
-      </w:r>
-      <w:r>
-        <w:rPr>
-          <w:rFonts w:ascii="Times New Roman" w:hAnsi="Times New Roman" w:cs="Times New Roman"/>
-        </w:rPr>
-        <w:t>00010</w:t>
-      </w:r>
-      <w:r>
-        <w:rPr>
-          <w:rFonts w:ascii="Times New Roman" w:hAnsi="Times New Roman" w:cs="Times New Roman"/>
-        </w:rPr>
-        <w:t>,</w:t>
-      </w:r>
-      <w:r>
-        <w:rPr>
-          <w:rFonts w:ascii="Times New Roman" w:hAnsi="Times New Roman" w:cs="Times New Roman"/>
-        </w:rPr>
-        <w:t>000</w:t>
-      </w:r>
-      <w:r>
-        <w:rPr>
-          <w:rFonts w:ascii="Times New Roman" w:hAnsi="Times New Roman" w:cs="Times New Roman"/>
-        </w:rPr>
-        <w:t>, memory access)</w:t>
-      </w:r>
-    </w:p>
-    <w:p>
-      <w:pPr>
-        <w:pStyle w:val="ListParagraph"/>
-        <w:numPr>
-          <w:ilvl w:val="2"/>
-          <w:numId w:val="1"/>
-        </w:numPr>
-        <w:rPr>
-          <w:rFonts w:ascii="Times New Roman" w:hAnsi="Times New Roman" w:cs="Times New Roman"/>
-        </w:rPr>
-      </w:pPr>
-      <w:r>
-        <w:rPr>
-          <w:rFonts w:ascii="Times New Roman" w:hAnsi="Times New Roman" w:cs="Times New Roman"/>
-        </w:rPr>
-        <w:t>00001[010].page = 00007</w:t>
-      </w:r>
-    </w:p>
-    <w:p>
-      <w:pPr>
-        <w:pStyle w:val="ListParagraph"/>
-        <w:numPr>
-          <w:ilvl w:val="2"/>
-          <w:numId w:val="1"/>
-        </w:numPr>
-        <w:rPr>
-          <w:rFonts w:ascii="Times New Roman" w:hAnsi="Times New Roman" w:cs="Times New Roman"/>
-        </w:rPr>
-      </w:pPr>
-      <w:r>
-        <w:rPr>
-          <w:rFonts w:ascii="Times New Roman" w:hAnsi="Times New Roman" w:cs="Times New Roman"/>
-        </w:rPr>
-        <w:t>return_from_fault</w:t>
-      </w:r>
-    </w:p>
-    <w:p>
-      <w:pPr>
-        <w:pStyle w:val="ListParagraph"/>
-        <w:numPr>
-          <w:ilvl w:val="2"/>
-          <w:numId w:val="1"/>
-        </w:numPr>
-        <w:rPr>
-          <w:rFonts w:ascii="Times New Roman" w:hAnsi="Times New Roman" w:cs="Times New Roman"/>
-        </w:rPr>
-      </w:pPr>
-      <w:r>
-        <w:rPr>
-          <w:rFonts w:ascii="Times New Roman" w:hAnsi="Times New Roman" w:cs="Times New Roman"/>
-        </w:rPr>
-        <w:t>load(00010,000)</w:t>
-      </w:r>
-      <w:r>
-        <w:rPr>
-          <w:rFonts w:ascii="Times New Roman" w:hAnsi="Times New Roman" w:cs="Times New Roman"/>
-        </w:rPr>
-        <w:t xml:space="preserve"> (2</w:t>
-      </w:r>
-      <w:r>
-        <w:rPr>
-          <w:rFonts w:ascii="Times New Roman" w:hAnsi="Times New Roman" w:cs="Times New Roman"/>
-          <w:vertAlign w:val="superscript"/>
-        </w:rPr>
-        <w:t>nd</w:t>
-      </w:r>
-      <w:r>
-        <w:rPr>
-          <w:rFonts w:ascii="Times New Roman" w:hAnsi="Times New Roman" w:cs="Times New Roman"/>
-        </w:rPr>
-        <w:t xml:space="preserve"> attempt)</w:t>
-      </w:r>
-    </w:p>
-    <w:p>
-      <w:pPr>
-        <w:pStyle w:val="ListParagraph"/>
-        <w:numPr>
-          <w:ilvl w:val="2"/>
-          <w:numId w:val="1"/>
-        </w:numPr>
-        <w:rPr>
-          <w:rFonts w:ascii="Times New Roman" w:hAnsi="Times New Roman" w:cs="Times New Roman"/>
-        </w:rPr>
-      </w:pPr>
-      <w:r>
-        <w:rPr>
-          <w:rFonts w:ascii="Times New Roman" w:hAnsi="Times New Roman" w:cs="Times New Roman"/>
-        </w:rPr>
-        <w:t>page allocate = 0000</w:t>
-      </w:r>
-      <w:r>
-        <w:rPr>
-          <w:rFonts w:ascii="Times New Roman" w:hAnsi="Times New Roman" w:cs="Times New Roman"/>
-        </w:rPr>
-        <w:t>7</w:t>
+        <w:t>page allocate = 00007</w:t>
       </w:r>
     </w:p>
     <w:p>
@@ -1524,6 +1440,56 @@
     </w:sectPr>
   </w:body>
 </w:document>
+</file>
+
+<file path=word/endnotes.xml><?xml version="1.0" encoding="utf-8"?>
+<w:endnotes xmlns:wpc="http://schemas.microsoft.com/office/word/2010/wordprocessingCanvas" xmlns:cx="http://schemas.microsoft.com/office/drawing/2014/chartex" xmlns:cx1="http://schemas.microsoft.com/office/drawing/2015/9/8/chartex" xmlns:cx2="http://schemas.microsoft.com/office/drawing/2015/10/21/chartex" xmlns:cx3="http://schemas.microsoft.com/office/drawing/2016/5/9/chartex" xmlns:cx4="http://schemas.microsoft.com/office/drawing/2016/5/10/chartex" xmlns:cx5="http://schemas.microsoft.com/office/drawing/2016/5/11/chartex" xmlns:cx6="http://schemas.microsoft.com/office/drawing/2016/5/12/chartex" xmlns:cx7="http://schemas.microsoft.com/office/drawing/2016/5/13/chartex" xmlns:cx8="http://schemas.microsoft.com/office/drawing/2016/5/14/chartex" xmlns:mc="http://schemas.openxmlformats.org/markup-compatibility/2006" xmlns:aink="http://schemas.microsoft.com/office/drawing/2016/ink" xmlns:am3d="http://schemas.microsoft.com/office/drawing/2017/model3d" xmlns:o="urn:schemas-microsoft-com:office:office" xmlns:oel="http://schemas.microsoft.com/office/2019/extlst" xmlns:r="http://schemas.openxmlformats.org/officeDocument/2006/relationships" xmlns:m="http://schemas.openxmlformats.org/officeDocument/2006/math" xmlns:v="urn:schemas-microsoft-com:vml" xmlns:wp14="http://schemas.microsoft.com/office/word/2010/wordprocessingDrawing" xmlns:wp="http://schemas.openxmlformats.org/drawingml/2006/wordprocessingDrawing" xmlns:w10="urn:schemas-microsoft-com:office:word" xmlns:w="http://schemas.openxmlformats.org/wordprocessingml/2006/main" xmlns:w14="http://schemas.microsoft.com/office/word/2010/wordml" xmlns:w15="http://schemas.microsoft.com/office/word/2012/wordml" xmlns:w16cex="http://schemas.microsoft.com/office/word/2018/wordml/cex" xmlns:w16cid="http://schemas.microsoft.com/office/word/2016/wordml/cid" xmlns:w16="http://schemas.microsoft.com/office/word/2018/wordml" xmlns:w16sdtdh="http://schemas.microsoft.com/office/word/2020/wordml/sdtdatahash" xmlns:w16se="http://schemas.microsoft.com/office/word/2015/wordml/symex" xmlns:wpg="http://schemas.microsoft.com/office/word/2010/wordprocessingGroup" xmlns:wpi="http://schemas.microsoft.com/office/word/2010/wordprocessingInk" xmlns:wne="http://schemas.microsoft.com/office/word/2006/wordml" xmlns:wps="http://schemas.microsoft.com/office/word/2010/wordprocessingShape" mc:Ignorable="w14 w15 w16se w16cid w16 w16cex w16sdtdh wp14">
+  <w:endnote w:type="separator" w:id="-1">
+    <w:p>
+      <w:pPr>
+        <w:spacing w:after="0" w:line="240" w:lineRule="auto"/>
+      </w:pPr>
+      <w:r>
+        <w:separator/>
+      </w:r>
+    </w:p>
+  </w:endnote>
+  <w:endnote w:type="continuationSeparator" w:id="0">
+    <w:p>
+      <w:pPr>
+        <w:spacing w:after="0" w:line="240" w:lineRule="auto"/>
+      </w:pPr>
+      <w:r>
+        <w:continuationSeparator/>
+      </w:r>
+    </w:p>
+  </w:endnote>
+</w:endnotes>
+</file>
+
+<file path=word/footnotes.xml><?xml version="1.0" encoding="utf-8"?>
+<w:footnotes xmlns:wpc="http://schemas.microsoft.com/office/word/2010/wordprocessingCanvas" xmlns:cx="http://schemas.microsoft.com/office/drawing/2014/chartex" xmlns:cx1="http://schemas.microsoft.com/office/drawing/2015/9/8/chartex" xmlns:cx2="http://schemas.microsoft.com/office/drawing/2015/10/21/chartex" xmlns:cx3="http://schemas.microsoft.com/office/drawing/2016/5/9/chartex" xmlns:cx4="http://schemas.microsoft.com/office/drawing/2016/5/10/chartex" xmlns:cx5="http://schemas.microsoft.com/office/drawing/2016/5/11/chartex" xmlns:cx6="http://schemas.microsoft.com/office/drawing/2016/5/12/chartex" xmlns:cx7="http://schemas.microsoft.com/office/drawing/2016/5/13/chartex" xmlns:cx8="http://schemas.microsoft.com/office/drawing/2016/5/14/chartex" xmlns:mc="http://schemas.openxmlformats.org/markup-compatibility/2006" xmlns:aink="http://schemas.microsoft.com/office/drawing/2016/ink" xmlns:am3d="http://schemas.microsoft.com/office/drawing/2017/model3d" xmlns:o="urn:schemas-microsoft-com:office:office" xmlns:oel="http://schemas.microsoft.com/office/2019/extlst" xmlns:r="http://schemas.openxmlformats.org/officeDocument/2006/relationships" xmlns:m="http://schemas.openxmlformats.org/officeDocument/2006/math" xmlns:v="urn:schemas-microsoft-com:vml" xmlns:wp14="http://schemas.microsoft.com/office/word/2010/wordprocessingDrawing" xmlns:wp="http://schemas.openxmlformats.org/drawingml/2006/wordprocessingDrawing" xmlns:w10="urn:schemas-microsoft-com:office:word" xmlns:w="http://schemas.openxmlformats.org/wordprocessingml/2006/main" xmlns:w14="http://schemas.microsoft.com/office/word/2010/wordml" xmlns:w15="http://schemas.microsoft.com/office/word/2012/wordml" xmlns:w16cex="http://schemas.microsoft.com/office/word/2018/wordml/cex" xmlns:w16cid="http://schemas.microsoft.com/office/word/2016/wordml/cid" xmlns:w16="http://schemas.microsoft.com/office/word/2018/wordml" xmlns:w16sdtdh="http://schemas.microsoft.com/office/word/2020/wordml/sdtdatahash" xmlns:w16se="http://schemas.microsoft.com/office/word/2015/wordml/symex" xmlns:wpg="http://schemas.microsoft.com/office/word/2010/wordprocessingGroup" xmlns:wpi="http://schemas.microsoft.com/office/word/2010/wordprocessingInk" xmlns:wne="http://schemas.microsoft.com/office/word/2006/wordml" xmlns:wps="http://schemas.microsoft.com/office/word/2010/wordprocessingShape" mc:Ignorable="w14 w15 w16se w16cid w16 w16cex w16sdtdh wp14">
+  <w:footnote w:type="separator" w:id="-1">
+    <w:p>
+      <w:pPr>
+        <w:spacing w:after="0" w:line="240" w:lineRule="auto"/>
+      </w:pPr>
+      <w:r>
+        <w:separator/>
+      </w:r>
+    </w:p>
+  </w:footnote>
+  <w:footnote w:type="continuationSeparator" w:id="0">
+    <w:p>
+      <w:pPr>
+        <w:spacing w:after="0" w:line="240" w:lineRule="auto"/>
+      </w:pPr>
+      <w:r>
+        <w:continuationSeparator/>
+      </w:r>
+    </w:p>
+  </w:footnote>
+</w:footnotes>
 </file>
 
 <file path=word/numbering.xml><?xml version="1.0" encoding="utf-8"?>
@@ -2876,6 +2842,50 @@
       <w:contextualSpacing/>
     </w:pPr>
   </w:style>
+  <w:style w:type="paragraph" w:styleId="Header">
+    <w:name w:val="header"/>
+    <w:basedOn w:val="Normal"/>
+    <w:link w:val="HeaderChar"/>
+    <w:uiPriority w:val="99"/>
+    <w:unhideWhenUsed/>
+    <w:rsid w:val="0066309A"/>
+    <w:pPr>
+      <w:tabs>
+        <w:tab w:val="center" w:pos="4680"/>
+        <w:tab w:val="right" w:pos="9360"/>
+      </w:tabs>
+      <w:spacing w:after="0" w:line="240" w:lineRule="auto"/>
+    </w:pPr>
+  </w:style>
+  <w:style w:type="character" w:customStyle="1" w:styleId="HeaderChar">
+    <w:name w:val="Header Char"/>
+    <w:basedOn w:val="DefaultParagraphFont"/>
+    <w:link w:val="Header"/>
+    <w:uiPriority w:val="99"/>
+    <w:rsid w:val="0066309A"/>
+  </w:style>
+  <w:style w:type="paragraph" w:styleId="Footer">
+    <w:name w:val="footer"/>
+    <w:basedOn w:val="Normal"/>
+    <w:link w:val="FooterChar"/>
+    <w:uiPriority w:val="99"/>
+    <w:unhideWhenUsed/>
+    <w:rsid w:val="0066309A"/>
+    <w:pPr>
+      <w:tabs>
+        <w:tab w:val="center" w:pos="4680"/>
+        <w:tab w:val="right" w:pos="9360"/>
+      </w:tabs>
+      <w:spacing w:after="0" w:line="240" w:lineRule="auto"/>
+    </w:pPr>
+  </w:style>
+  <w:style w:type="character" w:customStyle="1" w:styleId="FooterChar">
+    <w:name w:val="Footer Char"/>
+    <w:basedOn w:val="DefaultParagraphFont"/>
+    <w:link w:val="Footer"/>
+    <w:uiPriority w:val="99"/>
+    <w:rsid w:val="0066309A"/>
+  </w:style>
 </w:styles>
 </file>
 

</xml_diff>